<commit_message>
Interessentanalyse m. resultater + kommentar
Læs lige kommentar igennem og evt skriv til mig på FB, hvis jeg skal
rette noget :)
</commit_message>
<xml_diff>
--- a/Turister/EBOLA-OPGAVE.docx
+++ b/Turister/EBOLA-OPGAVE.docx
@@ -152,6 +152,24 @@
     </w:p>
     <w:p>
       <w:pPr>
+        <w:pStyle w:val="ListParagraph"/>
+        <w:numPr>
+          <w:ilvl w:val="0"/>
+          <w:numId w:val="3"/>
+        </w:numPr>
+        <w:rPr>
+          <w:rFonts w:ascii="Times New Roman" w:hAnsi="Times New Roman"/>
+        </w:rPr>
+      </w:pPr>
+      <w:r>
+        <w:rPr>
+          <w:rFonts w:ascii="Times New Roman" w:hAnsi="Times New Roman"/>
+        </w:rPr>
+        <w:t>Afgræns til Aalborg</w:t>
+      </w:r>
+    </w:p>
+    <w:p>
+      <w:pPr>
         <w:rPr>
           <w:rFonts w:ascii="Times New Roman" w:hAnsi="Times New Roman"/>
         </w:rPr>
@@ -317,126 +335,138 @@
         <w:rPr>
           <w:rFonts w:ascii="Times New Roman" w:hAnsi="Times New Roman"/>
         </w:rPr>
-        <w:t>Rådata</w:t>
+        <w:t xml:space="preserve">Rådata </w:t>
+      </w:r>
+    </w:p>
+    <w:p>
+      <w:pPr>
+        <w:pStyle w:val="ListParagraph"/>
+        <w:numPr>
+          <w:ilvl w:val="0"/>
+          <w:numId w:val="5"/>
+        </w:numPr>
+        <w:rPr>
+          <w:rFonts w:ascii="Times New Roman" w:hAnsi="Times New Roman"/>
+        </w:rPr>
+      </w:pPr>
+      <w:r>
+        <w:rPr>
+          <w:rFonts w:ascii="Times New Roman" w:hAnsi="Times New Roman"/>
+        </w:rPr>
+        <w:t>Resultater</w:t>
+      </w:r>
+    </w:p>
+    <w:p>
+      <w:pPr>
+        <w:rPr>
+          <w:rFonts w:ascii="Times New Roman" w:hAnsi="Times New Roman"/>
+        </w:rPr>
+      </w:pPr>
+    </w:p>
+    <w:p>
+      <w:pPr>
+        <w:rPr>
+          <w:rFonts w:ascii="Times New Roman" w:hAnsi="Times New Roman"/>
+        </w:rPr>
+      </w:pPr>
+      <w:r>
+        <w:rPr>
+          <w:rFonts w:ascii="Times New Roman" w:hAnsi="Times New Roman"/>
+        </w:rPr>
+        <w:t xml:space="preserve">Spørgeskema – </w:t>
+      </w:r>
+      <w:proofErr w:type="spellStart"/>
+      <w:r>
+        <w:rPr>
+          <w:rFonts w:ascii="Times New Roman" w:hAnsi="Times New Roman"/>
+        </w:rPr>
+        <w:t>Appendix</w:t>
+      </w:r>
+      <w:proofErr w:type="spellEnd"/>
+    </w:p>
+    <w:p>
+      <w:pPr>
+        <w:pStyle w:val="ListParagraph"/>
+        <w:numPr>
+          <w:ilvl w:val="0"/>
+          <w:numId w:val="5"/>
+        </w:numPr>
+        <w:rPr>
+          <w:rFonts w:ascii="Times New Roman" w:hAnsi="Times New Roman"/>
+        </w:rPr>
+      </w:pPr>
+      <w:r>
+        <w:rPr>
+          <w:rFonts w:ascii="Times New Roman" w:hAnsi="Times New Roman"/>
+        </w:rPr>
+        <w:t xml:space="preserve">Ingen udlændinge </w:t>
+      </w:r>
+    </w:p>
+    <w:p>
+      <w:pPr>
+        <w:rPr>
+          <w:rFonts w:ascii="Times New Roman" w:hAnsi="Times New Roman"/>
+        </w:rPr>
+      </w:pPr>
+    </w:p>
+    <w:p>
+      <w:pPr>
+        <w:rPr>
+          <w:rFonts w:ascii="Times New Roman" w:hAnsi="Times New Roman"/>
+        </w:rPr>
+      </w:pPr>
+      <w:r>
+        <w:rPr>
+          <w:rFonts w:ascii="Times New Roman" w:hAnsi="Times New Roman"/>
+        </w:rPr>
+        <w:t xml:space="preserve">Interessentanalyse – </w:t>
+      </w:r>
+      <w:proofErr w:type="spellStart"/>
+      <w:r>
+        <w:rPr>
+          <w:rFonts w:ascii="Times New Roman" w:hAnsi="Times New Roman"/>
+        </w:rPr>
+        <w:t>Appendix</w:t>
+      </w:r>
+      <w:proofErr w:type="spellEnd"/>
+    </w:p>
+    <w:p>
+      <w:pPr>
+        <w:pStyle w:val="ListParagraph"/>
+        <w:numPr>
+          <w:ilvl w:val="0"/>
+          <w:numId w:val="5"/>
+        </w:numPr>
+        <w:rPr>
+          <w:rFonts w:ascii="Times New Roman" w:hAnsi="Times New Roman"/>
+        </w:rPr>
+      </w:pPr>
+      <w:r>
+        <w:rPr>
+          <w:rFonts w:ascii="Times New Roman" w:hAnsi="Times New Roman"/>
+        </w:rPr>
+        <w:t>Handel</w:t>
+      </w:r>
+    </w:p>
+    <w:p>
+      <w:pPr>
+        <w:pStyle w:val="ListParagraph"/>
+        <w:numPr>
+          <w:ilvl w:val="0"/>
+          <w:numId w:val="5"/>
+        </w:numPr>
+        <w:rPr>
+          <w:rFonts w:ascii="Times New Roman" w:hAnsi="Times New Roman"/>
+        </w:rPr>
+      </w:pPr>
+      <w:r>
+        <w:rPr>
+          <w:rFonts w:ascii="Times New Roman" w:hAnsi="Times New Roman"/>
+        </w:rPr>
+        <w:t>Omskrives ifl. Aalborg</w:t>
       </w:r>
       <w:bookmarkStart w:id="0" w:name="_GoBack"/>
       <w:bookmarkEnd w:id="0"/>
-      <w:r>
-        <w:rPr>
-          <w:rFonts w:ascii="Times New Roman" w:hAnsi="Times New Roman"/>
-        </w:rPr>
-        <w:t xml:space="preserve"> </w:t>
-      </w:r>
-    </w:p>
-    <w:p>
-      <w:pPr>
-        <w:pStyle w:val="ListParagraph"/>
-        <w:numPr>
-          <w:ilvl w:val="0"/>
-          <w:numId w:val="5"/>
-        </w:numPr>
-        <w:rPr>
-          <w:rFonts w:ascii="Times New Roman" w:hAnsi="Times New Roman"/>
-        </w:rPr>
-      </w:pPr>
-      <w:r>
-        <w:rPr>
-          <w:rFonts w:ascii="Times New Roman" w:hAnsi="Times New Roman"/>
-        </w:rPr>
-        <w:t>Resultater</w:t>
-      </w:r>
-    </w:p>
-    <w:p>
-      <w:pPr>
-        <w:rPr>
-          <w:rFonts w:ascii="Times New Roman" w:hAnsi="Times New Roman"/>
-        </w:rPr>
-      </w:pPr>
-    </w:p>
-    <w:p>
-      <w:pPr>
-        <w:rPr>
-          <w:rFonts w:ascii="Times New Roman" w:hAnsi="Times New Roman"/>
-        </w:rPr>
-      </w:pPr>
-      <w:r>
-        <w:rPr>
-          <w:rFonts w:ascii="Times New Roman" w:hAnsi="Times New Roman"/>
-        </w:rPr>
-        <w:t xml:space="preserve">Spørgeskema – </w:t>
-      </w:r>
-      <w:proofErr w:type="spellStart"/>
-      <w:r>
-        <w:rPr>
-          <w:rFonts w:ascii="Times New Roman" w:hAnsi="Times New Roman"/>
-        </w:rPr>
-        <w:t>Appendix</w:t>
-      </w:r>
-      <w:proofErr w:type="spellEnd"/>
-    </w:p>
-    <w:p>
-      <w:pPr>
-        <w:pStyle w:val="ListParagraph"/>
-        <w:numPr>
-          <w:ilvl w:val="0"/>
-          <w:numId w:val="5"/>
-        </w:numPr>
-        <w:rPr>
-          <w:rFonts w:ascii="Times New Roman" w:hAnsi="Times New Roman"/>
-        </w:rPr>
-      </w:pPr>
-      <w:r>
-        <w:rPr>
-          <w:rFonts w:ascii="Times New Roman" w:hAnsi="Times New Roman"/>
-        </w:rPr>
-        <w:t xml:space="preserve">Ingen udlændinge </w:t>
-      </w:r>
-    </w:p>
-    <w:p>
-      <w:pPr>
-        <w:rPr>
-          <w:rFonts w:ascii="Times New Roman" w:hAnsi="Times New Roman"/>
-        </w:rPr>
-      </w:pPr>
-    </w:p>
-    <w:p>
-      <w:pPr>
-        <w:rPr>
-          <w:rFonts w:ascii="Times New Roman" w:hAnsi="Times New Roman"/>
-        </w:rPr>
-      </w:pPr>
-      <w:r>
-        <w:rPr>
-          <w:rFonts w:ascii="Times New Roman" w:hAnsi="Times New Roman"/>
-        </w:rPr>
-        <w:t xml:space="preserve">Interessentanalyse – </w:t>
-      </w:r>
-      <w:proofErr w:type="spellStart"/>
-      <w:r>
-        <w:rPr>
-          <w:rFonts w:ascii="Times New Roman" w:hAnsi="Times New Roman"/>
-        </w:rPr>
-        <w:t>Appendix</w:t>
-      </w:r>
-      <w:proofErr w:type="spellEnd"/>
-    </w:p>
-    <w:p>
-      <w:pPr>
-        <w:pStyle w:val="ListParagraph"/>
-        <w:numPr>
-          <w:ilvl w:val="0"/>
-          <w:numId w:val="5"/>
-        </w:numPr>
-        <w:rPr>
-          <w:rFonts w:ascii="Times New Roman" w:hAnsi="Times New Roman"/>
-        </w:rPr>
-      </w:pPr>
-      <w:r>
-        <w:rPr>
-          <w:rFonts w:ascii="Times New Roman" w:hAnsi="Times New Roman"/>
-        </w:rPr>
-        <w:t>Handel</w:t>
-      </w:r>
     </w:p>
     <w:p>
       <w:pPr>

</xml_diff>